<commit_message>
Agregado el registrar devolución a los CU junto a su diagrama de secuencia
</commit_message>
<xml_diff>
--- a/Documentos/CU Corregidos.docx
+++ b/Documentos/CU Corregidos.docx
@@ -992,10 +992,339 @@
         </w:tc>
       </w:tr>
     </w:tbl>
+    <w:p/>
     <w:p>
-      <w:bookmarkStart w:id="0" w:name="_GoBack"/>
-      <w:bookmarkEnd w:id="0"/>
+      <w:r>
+        <w:br w:type="page"/>
+      </w:r>
     </w:p>
+    <w:tbl>
+      <w:tblPr>
+        <w:tblStyle w:val="Tablaconcuadrcula"/>
+        <w:tblpPr w:leftFromText="141" w:rightFromText="141" w:vertAnchor="text" w:tblpY="-51"/>
+        <w:tblW w:w="0" w:type="auto"/>
+        <w:tblLook w:val="04A0" w:firstRow="1" w:lastRow="0" w:firstColumn="1" w:lastColumn="0" w:noHBand="0" w:noVBand="1"/>
+      </w:tblPr>
+      <w:tblGrid>
+        <w:gridCol w:w="2972"/>
+        <w:gridCol w:w="5856"/>
+      </w:tblGrid>
+      <w:tr>
+        <w:tc>
+          <w:tcPr>
+            <w:tcW w:w="2972" w:type="dxa"/>
+            <w:tcBorders>
+              <w:right w:val="nil"/>
+            </w:tcBorders>
+          </w:tcPr>
+          <w:p>
+            <w:r>
+              <w:lastRenderedPageBreak/>
+              <w:t>Nombre de caso de uso:</w:t>
+            </w:r>
+          </w:p>
+        </w:tc>
+        <w:tc>
+          <w:tcPr>
+            <w:tcW w:w="5856" w:type="dxa"/>
+            <w:tcBorders>
+              <w:left w:val="nil"/>
+            </w:tcBorders>
+          </w:tcPr>
+          <w:p>
+            <w:pPr>
+              <w:jc w:val="both"/>
+            </w:pPr>
+            <w:r>
+              <w:t>Registrar devolución</w:t>
+            </w:r>
+          </w:p>
+        </w:tc>
+      </w:tr>
+      <w:tr>
+        <w:tc>
+          <w:tcPr>
+            <w:tcW w:w="2972" w:type="dxa"/>
+            <w:tcBorders>
+              <w:right w:val="nil"/>
+            </w:tcBorders>
+          </w:tcPr>
+          <w:p>
+            <w:r>
+              <w:t>Descripción:</w:t>
+            </w:r>
+          </w:p>
+        </w:tc>
+        <w:tc>
+          <w:tcPr>
+            <w:tcW w:w="5856" w:type="dxa"/>
+            <w:tcBorders>
+              <w:left w:val="nil"/>
+            </w:tcBorders>
+          </w:tcPr>
+          <w:p>
+            <w:pPr>
+              <w:jc w:val="both"/>
+            </w:pPr>
+            <w:r>
+              <w:t xml:space="preserve">El usuario registra </w:t>
+            </w:r>
+            <w:r>
+              <w:t>la devolución de material.</w:t>
+            </w:r>
+          </w:p>
+        </w:tc>
+      </w:tr>
+      <w:tr>
+        <w:tc>
+          <w:tcPr>
+            <w:tcW w:w="2972" w:type="dxa"/>
+            <w:tcBorders>
+              <w:right w:val="nil"/>
+            </w:tcBorders>
+          </w:tcPr>
+          <w:p>
+            <w:r>
+              <w:t>Pre-condiciones:</w:t>
+            </w:r>
+          </w:p>
+        </w:tc>
+        <w:tc>
+          <w:tcPr>
+            <w:tcW w:w="5856" w:type="dxa"/>
+            <w:tcBorders>
+              <w:left w:val="nil"/>
+            </w:tcBorders>
+          </w:tcPr>
+          <w:p>
+            <w:pPr>
+              <w:jc w:val="both"/>
+            </w:pPr>
+            <w:r>
+              <w:t>El usuario ya inicio sesión y seleccionó la opción de “</w:t>
+            </w:r>
+            <w:r>
+              <w:t>Devolución</w:t>
+            </w:r>
+            <w:r>
+              <w:t>”.</w:t>
+            </w:r>
+          </w:p>
+        </w:tc>
+      </w:tr>
+      <w:tr>
+        <w:tc>
+          <w:tcPr>
+            <w:tcW w:w="2972" w:type="dxa"/>
+            <w:tcBorders>
+              <w:right w:val="nil"/>
+            </w:tcBorders>
+          </w:tcPr>
+          <w:p>
+            <w:r>
+              <w:t>Actores:</w:t>
+            </w:r>
+          </w:p>
+        </w:tc>
+        <w:tc>
+          <w:tcPr>
+            <w:tcW w:w="5856" w:type="dxa"/>
+            <w:tcBorders>
+              <w:left w:val="nil"/>
+            </w:tcBorders>
+          </w:tcPr>
+          <w:p/>
+        </w:tc>
+      </w:tr>
+      <w:tr>
+        <w:tc>
+          <w:tcPr>
+            <w:tcW w:w="2972" w:type="dxa"/>
+            <w:tcBorders>
+              <w:right w:val="nil"/>
+            </w:tcBorders>
+          </w:tcPr>
+          <w:p>
+            <w:r>
+              <w:t>Flujo normal:</w:t>
+            </w:r>
+          </w:p>
+        </w:tc>
+        <w:tc>
+          <w:tcPr>
+            <w:tcW w:w="5856" w:type="dxa"/>
+            <w:tcBorders>
+              <w:left w:val="nil"/>
+            </w:tcBorders>
+          </w:tcPr>
+          <w:p>
+            <w:pPr>
+              <w:pStyle w:val="Prrafodelista"/>
+              <w:numPr>
+                <w:ilvl w:val="0"/>
+                <w:numId w:val="11"/>
+              </w:numPr>
+              <w:jc w:val="both"/>
+            </w:pPr>
+            <w:r>
+              <w:t>El usuario escanea o ingresa manualmente el código del material que se regresará.</w:t>
+            </w:r>
+          </w:p>
+          <w:p>
+            <w:pPr>
+              <w:pStyle w:val="Prrafodelista"/>
+              <w:numPr>
+                <w:ilvl w:val="0"/>
+                <w:numId w:val="11"/>
+              </w:numPr>
+              <w:jc w:val="both"/>
+            </w:pPr>
+            <w:r>
+              <w:t>El usuario selecciona la opción de “Aceptar”</w:t>
+            </w:r>
+            <w:r>
+              <w:t>.</w:t>
+            </w:r>
+          </w:p>
+          <w:p>
+            <w:pPr>
+              <w:pStyle w:val="Prrafodelista"/>
+              <w:numPr>
+                <w:ilvl w:val="0"/>
+                <w:numId w:val="11"/>
+              </w:numPr>
+              <w:jc w:val="both"/>
+            </w:pPr>
+            <w:r>
+              <w:t>El sistema muestra el perfil del alumno/maestro.</w:t>
+            </w:r>
+          </w:p>
+          <w:p>
+            <w:pPr>
+              <w:pStyle w:val="Prrafodelista"/>
+              <w:numPr>
+                <w:ilvl w:val="0"/>
+                <w:numId w:val="11"/>
+              </w:numPr>
+              <w:jc w:val="both"/>
+            </w:pPr>
+            <w:r>
+              <w:t>El sistema cambia el estado del libro a “disponible” en el catálogo y a “devuelto” en el historial del alumno/maestro.</w:t>
+            </w:r>
+          </w:p>
+        </w:tc>
+      </w:tr>
+      <w:tr>
+        <w:tc>
+          <w:tcPr>
+            <w:tcW w:w="2972" w:type="dxa"/>
+            <w:tcBorders>
+              <w:right w:val="nil"/>
+            </w:tcBorders>
+          </w:tcPr>
+          <w:p>
+            <w:r>
+              <w:t>Flujo alterno:</w:t>
+            </w:r>
+          </w:p>
+        </w:tc>
+        <w:tc>
+          <w:tcPr>
+            <w:tcW w:w="5856" w:type="dxa"/>
+            <w:tcBorders>
+              <w:left w:val="nil"/>
+            </w:tcBorders>
+          </w:tcPr>
+          <w:p>
+            <w:pPr>
+              <w:pStyle w:val="Prrafodelista"/>
+              <w:numPr>
+                <w:ilvl w:val="1"/>
+                <w:numId w:val="13"/>
+              </w:numPr>
+              <w:jc w:val="both"/>
+            </w:pPr>
+            <w:r>
+              <w:t>Si el maestro/usuario tiene adeudos el sistema muestra una notificación informando que el alumno tiene adeudos.</w:t>
+            </w:r>
+            <w:bookmarkStart w:id="0" w:name="_GoBack"/>
+            <w:bookmarkEnd w:id="0"/>
+          </w:p>
+        </w:tc>
+      </w:tr>
+      <w:tr>
+        <w:tc>
+          <w:tcPr>
+            <w:tcW w:w="2972" w:type="dxa"/>
+            <w:tcBorders>
+              <w:right w:val="nil"/>
+            </w:tcBorders>
+          </w:tcPr>
+          <w:p>
+            <w:r>
+              <w:t>Flujo de excepción:</w:t>
+            </w:r>
+          </w:p>
+        </w:tc>
+        <w:tc>
+          <w:tcPr>
+            <w:tcW w:w="5856" w:type="dxa"/>
+            <w:tcBorders>
+              <w:left w:val="nil"/>
+            </w:tcBorders>
+          </w:tcPr>
+          <w:p>
+            <w:pPr>
+              <w:jc w:val="both"/>
+            </w:pPr>
+          </w:p>
+        </w:tc>
+      </w:tr>
+      <w:tr>
+        <w:tc>
+          <w:tcPr>
+            <w:tcW w:w="2972" w:type="dxa"/>
+            <w:tcBorders>
+              <w:right w:val="nil"/>
+            </w:tcBorders>
+          </w:tcPr>
+          <w:p>
+            <w:r>
+              <w:t>Post-condición:</w:t>
+            </w:r>
+          </w:p>
+        </w:tc>
+        <w:tc>
+          <w:tcPr>
+            <w:tcW w:w="5856" w:type="dxa"/>
+            <w:tcBorders>
+              <w:left w:val="nil"/>
+            </w:tcBorders>
+          </w:tcPr>
+          <w:p>
+            <w:pPr>
+              <w:jc w:val="both"/>
+            </w:pPr>
+            <w:r>
+              <w:t xml:space="preserve">Se registró </w:t>
+            </w:r>
+            <w:r>
+              <w:t>l</w:t>
+            </w:r>
+            <w:r>
+              <w:t>a</w:t>
+            </w:r>
+            <w:r>
+              <w:t xml:space="preserve"> </w:t>
+            </w:r>
+            <w:r>
+              <w:t>devolución.</w:t>
+            </w:r>
+          </w:p>
+        </w:tc>
+      </w:tr>
+    </w:tbl>
+    <w:p/>
     <w:sectPr>
       <w:pgSz w:w="12240" w:h="15840"/>
       <w:pgMar w:top="1417" w:right="1701" w:bottom="1417" w:left="1701" w:header="708" w:footer="708" w:gutter="0"/>
@@ -1243,6 +1572,208 @@
     </w:lvl>
   </w:abstractNum>
   <w:abstractNum w:abstractNumId="2">
+    <w:nsid w:val="158B22DD"/>
+    <w:multiLevelType w:val="multilevel"/>
+    <w:tmpl w:val="3C7601F4"/>
+    <w:lvl w:ilvl="0">
+      <w:start w:val="3"/>
+      <w:numFmt w:val="decimal"/>
+      <w:lvlText w:val="%1"/>
+      <w:lvlJc w:val="left"/>
+      <w:pPr>
+        <w:ind w:left="360" w:hanging="360"/>
+      </w:pPr>
+      <w:rPr>
+        <w:rFonts w:hint="default"/>
+      </w:rPr>
+    </w:lvl>
+    <w:lvl w:ilvl="1">
+      <w:start w:val="1"/>
+      <w:numFmt w:val="decimal"/>
+      <w:lvlText w:val="%1.%2"/>
+      <w:lvlJc w:val="left"/>
+      <w:pPr>
+        <w:ind w:left="720" w:hanging="360"/>
+      </w:pPr>
+      <w:rPr>
+        <w:rFonts w:hint="default"/>
+      </w:rPr>
+    </w:lvl>
+    <w:lvl w:ilvl="2">
+      <w:start w:val="1"/>
+      <w:numFmt w:val="decimal"/>
+      <w:lvlText w:val="%1.%2.%3"/>
+      <w:lvlJc w:val="left"/>
+      <w:pPr>
+        <w:ind w:left="1440" w:hanging="720"/>
+      </w:pPr>
+      <w:rPr>
+        <w:rFonts w:hint="default"/>
+      </w:rPr>
+    </w:lvl>
+    <w:lvl w:ilvl="3">
+      <w:start w:val="1"/>
+      <w:numFmt w:val="decimal"/>
+      <w:lvlText w:val="%1.%2.%3.%4"/>
+      <w:lvlJc w:val="left"/>
+      <w:pPr>
+        <w:ind w:left="1800" w:hanging="720"/>
+      </w:pPr>
+      <w:rPr>
+        <w:rFonts w:hint="default"/>
+      </w:rPr>
+    </w:lvl>
+    <w:lvl w:ilvl="4">
+      <w:start w:val="1"/>
+      <w:numFmt w:val="decimal"/>
+      <w:lvlText w:val="%1.%2.%3.%4.%5"/>
+      <w:lvlJc w:val="left"/>
+      <w:pPr>
+        <w:ind w:left="2520" w:hanging="1080"/>
+      </w:pPr>
+      <w:rPr>
+        <w:rFonts w:hint="default"/>
+      </w:rPr>
+    </w:lvl>
+    <w:lvl w:ilvl="5">
+      <w:start w:val="1"/>
+      <w:numFmt w:val="decimal"/>
+      <w:lvlText w:val="%1.%2.%3.%4.%5.%6"/>
+      <w:lvlJc w:val="left"/>
+      <w:pPr>
+        <w:ind w:left="2880" w:hanging="1080"/>
+      </w:pPr>
+      <w:rPr>
+        <w:rFonts w:hint="default"/>
+      </w:rPr>
+    </w:lvl>
+    <w:lvl w:ilvl="6">
+      <w:start w:val="1"/>
+      <w:numFmt w:val="decimal"/>
+      <w:lvlText w:val="%1.%2.%3.%4.%5.%6.%7"/>
+      <w:lvlJc w:val="left"/>
+      <w:pPr>
+        <w:ind w:left="3600" w:hanging="1440"/>
+      </w:pPr>
+      <w:rPr>
+        <w:rFonts w:hint="default"/>
+      </w:rPr>
+    </w:lvl>
+    <w:lvl w:ilvl="7">
+      <w:start w:val="1"/>
+      <w:numFmt w:val="decimal"/>
+      <w:lvlText w:val="%1.%2.%3.%4.%5.%6.%7.%8"/>
+      <w:lvlJc w:val="left"/>
+      <w:pPr>
+        <w:ind w:left="3960" w:hanging="1440"/>
+      </w:pPr>
+      <w:rPr>
+        <w:rFonts w:hint="default"/>
+      </w:rPr>
+    </w:lvl>
+    <w:lvl w:ilvl="8">
+      <w:start w:val="1"/>
+      <w:numFmt w:val="decimal"/>
+      <w:lvlText w:val="%1.%2.%3.%4.%5.%6.%7.%8.%9"/>
+      <w:lvlJc w:val="left"/>
+      <w:pPr>
+        <w:ind w:left="4320" w:hanging="1440"/>
+      </w:pPr>
+      <w:rPr>
+        <w:rFonts w:hint="default"/>
+      </w:rPr>
+    </w:lvl>
+  </w:abstractNum>
+  <w:abstractNum w:abstractNumId="3">
+    <w:nsid w:val="17A559B7"/>
+    <w:multiLevelType w:val="hybridMultilevel"/>
+    <w:tmpl w:val="21F89A68"/>
+    <w:lvl w:ilvl="0" w:tplc="080A000F">
+      <w:start w:val="1"/>
+      <w:numFmt w:val="decimal"/>
+      <w:lvlText w:val="%1."/>
+      <w:lvlJc w:val="left"/>
+      <w:pPr>
+        <w:ind w:left="720" w:hanging="360"/>
+      </w:pPr>
+      <w:rPr>
+        <w:rFonts w:hint="default"/>
+      </w:rPr>
+    </w:lvl>
+    <w:lvl w:ilvl="1" w:tplc="080A0019" w:tentative="1">
+      <w:start w:val="1"/>
+      <w:numFmt w:val="lowerLetter"/>
+      <w:lvlText w:val="%2."/>
+      <w:lvlJc w:val="left"/>
+      <w:pPr>
+        <w:ind w:left="1440" w:hanging="360"/>
+      </w:pPr>
+    </w:lvl>
+    <w:lvl w:ilvl="2" w:tplc="080A001B" w:tentative="1">
+      <w:start w:val="1"/>
+      <w:numFmt w:val="lowerRoman"/>
+      <w:lvlText w:val="%3."/>
+      <w:lvlJc w:val="right"/>
+      <w:pPr>
+        <w:ind w:left="2160" w:hanging="180"/>
+      </w:pPr>
+    </w:lvl>
+    <w:lvl w:ilvl="3" w:tplc="080A000F" w:tentative="1">
+      <w:start w:val="1"/>
+      <w:numFmt w:val="decimal"/>
+      <w:lvlText w:val="%4."/>
+      <w:lvlJc w:val="left"/>
+      <w:pPr>
+        <w:ind w:left="2880" w:hanging="360"/>
+      </w:pPr>
+    </w:lvl>
+    <w:lvl w:ilvl="4" w:tplc="080A0019" w:tentative="1">
+      <w:start w:val="1"/>
+      <w:numFmt w:val="lowerLetter"/>
+      <w:lvlText w:val="%5."/>
+      <w:lvlJc w:val="left"/>
+      <w:pPr>
+        <w:ind w:left="3600" w:hanging="360"/>
+      </w:pPr>
+    </w:lvl>
+    <w:lvl w:ilvl="5" w:tplc="080A001B" w:tentative="1">
+      <w:start w:val="1"/>
+      <w:numFmt w:val="lowerRoman"/>
+      <w:lvlText w:val="%6."/>
+      <w:lvlJc w:val="right"/>
+      <w:pPr>
+        <w:ind w:left="4320" w:hanging="180"/>
+      </w:pPr>
+    </w:lvl>
+    <w:lvl w:ilvl="6" w:tplc="080A000F" w:tentative="1">
+      <w:start w:val="1"/>
+      <w:numFmt w:val="decimal"/>
+      <w:lvlText w:val="%7."/>
+      <w:lvlJc w:val="left"/>
+      <w:pPr>
+        <w:ind w:left="5040" w:hanging="360"/>
+      </w:pPr>
+    </w:lvl>
+    <w:lvl w:ilvl="7" w:tplc="080A0019" w:tentative="1">
+      <w:start w:val="1"/>
+      <w:numFmt w:val="lowerLetter"/>
+      <w:lvlText w:val="%8."/>
+      <w:lvlJc w:val="left"/>
+      <w:pPr>
+        <w:ind w:left="5760" w:hanging="360"/>
+      </w:pPr>
+    </w:lvl>
+    <w:lvl w:ilvl="8" w:tplc="080A001B" w:tentative="1">
+      <w:start w:val="1"/>
+      <w:numFmt w:val="lowerRoman"/>
+      <w:lvlText w:val="%9."/>
+      <w:lvlJc w:val="right"/>
+      <w:pPr>
+        <w:ind w:left="6480" w:hanging="180"/>
+      </w:pPr>
+    </w:lvl>
+  </w:abstractNum>
+  <w:abstractNum w:abstractNumId="4">
     <w:nsid w:val="280F7A6C"/>
     <w:multiLevelType w:val="hybridMultilevel"/>
     <w:tmpl w:val="9AB4674C"/>
@@ -1328,7 +1859,7 @@
       </w:pPr>
     </w:lvl>
   </w:abstractNum>
-  <w:abstractNum w:abstractNumId="3">
+  <w:abstractNum w:abstractNumId="5">
     <w:nsid w:val="29B001BC"/>
     <w:multiLevelType w:val="multilevel"/>
     <w:tmpl w:val="89B4600A"/>
@@ -1441,7 +1972,7 @@
       </w:rPr>
     </w:lvl>
   </w:abstractNum>
-  <w:abstractNum w:abstractNumId="4">
+  <w:abstractNum w:abstractNumId="6">
     <w:nsid w:val="4FF76EAD"/>
     <w:multiLevelType w:val="multilevel"/>
     <w:tmpl w:val="DAA6CBDA"/>
@@ -1562,7 +2093,7 @@
       </w:rPr>
     </w:lvl>
   </w:abstractNum>
-  <w:abstractNum w:abstractNumId="5">
+  <w:abstractNum w:abstractNumId="7">
     <w:nsid w:val="57C57C1C"/>
     <w:multiLevelType w:val="hybridMultilevel"/>
     <w:tmpl w:val="3A36AC82"/>
@@ -1648,7 +2179,7 @@
       </w:pPr>
     </w:lvl>
   </w:abstractNum>
-  <w:abstractNum w:abstractNumId="6">
+  <w:abstractNum w:abstractNumId="8">
     <w:nsid w:val="5E413DD3"/>
     <w:multiLevelType w:val="multilevel"/>
     <w:tmpl w:val="5746AF0E"/>
@@ -1769,7 +2300,7 @@
       </w:rPr>
     </w:lvl>
   </w:abstractNum>
-  <w:abstractNum w:abstractNumId="7">
+  <w:abstractNum w:abstractNumId="9">
     <w:nsid w:val="5EAB0A48"/>
     <w:multiLevelType w:val="hybridMultilevel"/>
     <w:tmpl w:val="763A2D82"/>
@@ -1858,7 +2389,7 @@
       </w:pPr>
     </w:lvl>
   </w:abstractNum>
-  <w:abstractNum w:abstractNumId="8">
+  <w:abstractNum w:abstractNumId="10">
     <w:nsid w:val="6DD601B1"/>
     <w:multiLevelType w:val="hybridMultilevel"/>
     <w:tmpl w:val="39B6751C"/>
@@ -1947,7 +2478,93 @@
       </w:pPr>
     </w:lvl>
   </w:abstractNum>
-  <w:abstractNum w:abstractNumId="9">
+  <w:abstractNum w:abstractNumId="11">
+    <w:nsid w:val="6EBA1A3C"/>
+    <w:multiLevelType w:val="hybridMultilevel"/>
+    <w:tmpl w:val="6E7641A0"/>
+    <w:lvl w:ilvl="0" w:tplc="080A000F">
+      <w:start w:val="1"/>
+      <w:numFmt w:val="decimal"/>
+      <w:lvlText w:val="%1."/>
+      <w:lvlJc w:val="left"/>
+      <w:pPr>
+        <w:ind w:left="720" w:hanging="360"/>
+      </w:pPr>
+    </w:lvl>
+    <w:lvl w:ilvl="1" w:tplc="080A0019" w:tentative="1">
+      <w:start w:val="1"/>
+      <w:numFmt w:val="lowerLetter"/>
+      <w:lvlText w:val="%2."/>
+      <w:lvlJc w:val="left"/>
+      <w:pPr>
+        <w:ind w:left="1440" w:hanging="360"/>
+      </w:pPr>
+    </w:lvl>
+    <w:lvl w:ilvl="2" w:tplc="080A001B" w:tentative="1">
+      <w:start w:val="1"/>
+      <w:numFmt w:val="lowerRoman"/>
+      <w:lvlText w:val="%3."/>
+      <w:lvlJc w:val="right"/>
+      <w:pPr>
+        <w:ind w:left="2160" w:hanging="180"/>
+      </w:pPr>
+    </w:lvl>
+    <w:lvl w:ilvl="3" w:tplc="080A000F" w:tentative="1">
+      <w:start w:val="1"/>
+      <w:numFmt w:val="decimal"/>
+      <w:lvlText w:val="%4."/>
+      <w:lvlJc w:val="left"/>
+      <w:pPr>
+        <w:ind w:left="2880" w:hanging="360"/>
+      </w:pPr>
+    </w:lvl>
+    <w:lvl w:ilvl="4" w:tplc="080A0019" w:tentative="1">
+      <w:start w:val="1"/>
+      <w:numFmt w:val="lowerLetter"/>
+      <w:lvlText w:val="%5."/>
+      <w:lvlJc w:val="left"/>
+      <w:pPr>
+        <w:ind w:left="3600" w:hanging="360"/>
+      </w:pPr>
+    </w:lvl>
+    <w:lvl w:ilvl="5" w:tplc="080A001B" w:tentative="1">
+      <w:start w:val="1"/>
+      <w:numFmt w:val="lowerRoman"/>
+      <w:lvlText w:val="%6."/>
+      <w:lvlJc w:val="right"/>
+      <w:pPr>
+        <w:ind w:left="4320" w:hanging="180"/>
+      </w:pPr>
+    </w:lvl>
+    <w:lvl w:ilvl="6" w:tplc="080A000F" w:tentative="1">
+      <w:start w:val="1"/>
+      <w:numFmt w:val="decimal"/>
+      <w:lvlText w:val="%7."/>
+      <w:lvlJc w:val="left"/>
+      <w:pPr>
+        <w:ind w:left="5040" w:hanging="360"/>
+      </w:pPr>
+    </w:lvl>
+    <w:lvl w:ilvl="7" w:tplc="080A0019" w:tentative="1">
+      <w:start w:val="1"/>
+      <w:numFmt w:val="lowerLetter"/>
+      <w:lvlText w:val="%8."/>
+      <w:lvlJc w:val="left"/>
+      <w:pPr>
+        <w:ind w:left="5760" w:hanging="360"/>
+      </w:pPr>
+    </w:lvl>
+    <w:lvl w:ilvl="8" w:tplc="080A001B" w:tentative="1">
+      <w:start w:val="1"/>
+      <w:numFmt w:val="lowerRoman"/>
+      <w:lvlText w:val="%9."/>
+      <w:lvlJc w:val="right"/>
+      <w:pPr>
+        <w:ind w:left="6480" w:hanging="180"/>
+      </w:pPr>
+    </w:lvl>
+  </w:abstractNum>
+  <w:abstractNum w:abstractNumId="12">
     <w:nsid w:val="782324FC"/>
     <w:multiLevelType w:val="hybridMultilevel"/>
     <w:tmpl w:val="763A2D82"/>
@@ -2040,31 +2657,40 @@
     <w:abstractNumId w:val="0"/>
   </w:num>
   <w:num w:numId="2">
+    <w:abstractNumId w:val="6"/>
+  </w:num>
+  <w:num w:numId="3">
+    <w:abstractNumId w:val="8"/>
+  </w:num>
+  <w:num w:numId="4">
     <w:abstractNumId w:val="4"/>
   </w:num>
-  <w:num w:numId="3">
-    <w:abstractNumId w:val="6"/>
-  </w:num>
-  <w:num w:numId="4">
-    <w:abstractNumId w:val="2"/>
-  </w:num>
   <w:num w:numId="5">
-    <w:abstractNumId w:val="5"/>
+    <w:abstractNumId w:val="7"/>
   </w:num>
   <w:num w:numId="6">
-    <w:abstractNumId w:val="3"/>
+    <w:abstractNumId w:val="5"/>
   </w:num>
   <w:num w:numId="7">
     <w:abstractNumId w:val="1"/>
   </w:num>
   <w:num w:numId="8">
-    <w:abstractNumId w:val="8"/>
+    <w:abstractNumId w:val="10"/>
   </w:num>
   <w:num w:numId="9">
+    <w:abstractNumId w:val="12"/>
+  </w:num>
+  <w:num w:numId="10">
     <w:abstractNumId w:val="9"/>
   </w:num>
-  <w:num w:numId="10">
-    <w:abstractNumId w:val="7"/>
+  <w:num w:numId="11">
+    <w:abstractNumId w:val="3"/>
+  </w:num>
+  <w:num w:numId="12">
+    <w:abstractNumId w:val="11"/>
+  </w:num>
+  <w:num w:numId="13">
+    <w:abstractNumId w:val="2"/>
   </w:num>
 </w:numbering>
 </file>

</xml_diff>